<commit_message>
Read Me File Organized
</commit_message>
<xml_diff>
--- a/Docs/Milestone2.docx
+++ b/Docs/Milestone2.docx
@@ -10780,7 +10780,15 @@
                 <w:sz w:val="24"/>
                 <w:szCs w:val="24"/>
               </w:rPr>
-              <w:t>1.</w:t>
+              <w:t>1</w:t>
+            </w:r>
+            <w:r>
+              <w:rPr>
+                <w:rFonts w:ascii="Times New Roman" w:eastAsia="Calibri" w:hAnsi="Times New Roman" w:cs="Times New Roman"/>
+                <w:sz w:val="24"/>
+                <w:szCs w:val="24"/>
+              </w:rPr>
+              <w:t>.</w:t>
             </w:r>
           </w:p>
         </w:tc>
@@ -10803,7 +10811,31 @@
                 <w:sz w:val="24"/>
                 <w:szCs w:val="24"/>
               </w:rPr>
-              <w:t>The website should be open for the credentials given by user.</w:t>
+              <w:t>The web portal should all</w:t>
+            </w:r>
+            <w:r>
+              <w:rPr>
+                <w:rFonts w:ascii="Times New Roman" w:eastAsia="Calibri" w:hAnsi="Times New Roman" w:cs="Times New Roman"/>
+                <w:sz w:val="24"/>
+                <w:szCs w:val="24"/>
+              </w:rPr>
+              <w:t>ow user</w:t>
+            </w:r>
+            <w:r>
+              <w:rPr>
+                <w:rFonts w:ascii="Times New Roman" w:eastAsia="Calibri" w:hAnsi="Times New Roman" w:cs="Times New Roman"/>
+                <w:sz w:val="24"/>
+                <w:szCs w:val="24"/>
+              </w:rPr>
+              <w:t>s to access only after providing credentials</w:t>
+            </w:r>
+            <w:r>
+              <w:rPr>
+                <w:rFonts w:ascii="Times New Roman" w:eastAsia="Calibri" w:hAnsi="Times New Roman" w:cs="Times New Roman"/>
+                <w:sz w:val="24"/>
+                <w:szCs w:val="24"/>
+              </w:rPr>
+              <w:t>.</w:t>
             </w:r>
           </w:p>
         </w:tc>
@@ -10874,7 +10906,15 @@
                 <w:sz w:val="24"/>
                 <w:szCs w:val="24"/>
               </w:rPr>
-              <w:t>2.</w:t>
+              <w:t>2</w:t>
+            </w:r>
+            <w:r>
+              <w:rPr>
+                <w:rFonts w:ascii="Times New Roman" w:eastAsia="Calibri" w:hAnsi="Times New Roman" w:cs="Times New Roman"/>
+                <w:sz w:val="24"/>
+                <w:szCs w:val="24"/>
+              </w:rPr>
+              <w:t>.</w:t>
             </w:r>
           </w:p>
         </w:tc>
@@ -10897,7 +10937,7 @@
                 <w:sz w:val="24"/>
                 <w:szCs w:val="24"/>
               </w:rPr>
-              <w:t>The web portal should all</w:t>
+              <w:t xml:space="preserve">The web </w:t>
             </w:r>
             <w:r>
               <w:rPr>
@@ -10905,7 +10945,7 @@
                 <w:sz w:val="24"/>
                 <w:szCs w:val="24"/>
               </w:rPr>
-              <w:t>ow user</w:t>
+              <w:t xml:space="preserve">portal should allow students </w:t>
             </w:r>
             <w:r>
               <w:rPr>
@@ -10913,15 +10953,7 @@
                 <w:sz w:val="24"/>
                 <w:szCs w:val="24"/>
               </w:rPr>
-              <w:t>s to access only after providing credentials</w:t>
-            </w:r>
-            <w:r>
-              <w:rPr>
-                <w:rFonts w:ascii="Times New Roman" w:eastAsia="Calibri" w:hAnsi="Times New Roman" w:cs="Times New Roman"/>
-                <w:sz w:val="24"/>
-                <w:szCs w:val="24"/>
-              </w:rPr>
-              <w:t>.</w:t>
+              <w:t>perform operations based on his/her eligibility</w:t>
             </w:r>
           </w:p>
         </w:tc>
@@ -10992,7 +11024,15 @@
                 <w:sz w:val="24"/>
                 <w:szCs w:val="24"/>
               </w:rPr>
-              <w:t>3.</w:t>
+              <w:t>3</w:t>
+            </w:r>
+            <w:r>
+              <w:rPr>
+                <w:rFonts w:ascii="Times New Roman" w:eastAsia="Calibri" w:hAnsi="Times New Roman" w:cs="Times New Roman"/>
+                <w:sz w:val="24"/>
+                <w:szCs w:val="24"/>
+              </w:rPr>
+              <w:t>.</w:t>
             </w:r>
           </w:p>
         </w:tc>
@@ -11015,7 +11055,7 @@
                 <w:sz w:val="24"/>
                 <w:szCs w:val="24"/>
               </w:rPr>
-              <w:t xml:space="preserve">The web </w:t>
+              <w:t xml:space="preserve">Admin </w:t>
             </w:r>
             <w:r>
               <w:rPr>
@@ -11023,7 +11063,7 @@
                 <w:sz w:val="24"/>
                 <w:szCs w:val="24"/>
               </w:rPr>
-              <w:t xml:space="preserve">portal should allow students </w:t>
+              <w:t>s</w:t>
             </w:r>
             <w:r>
               <w:rPr>
@@ -11031,7 +11071,23 @@
                 <w:sz w:val="24"/>
                 <w:szCs w:val="24"/>
               </w:rPr>
-              <w:t>perform operations based on his/her eligibility</w:t>
+              <w:t xml:space="preserve">hould be able to see the changes </w:t>
+            </w:r>
+            <w:r>
+              <w:rPr>
+                <w:rFonts w:ascii="Times New Roman" w:eastAsia="Calibri" w:hAnsi="Times New Roman" w:cs="Times New Roman"/>
+                <w:sz w:val="24"/>
+                <w:szCs w:val="24"/>
+              </w:rPr>
+              <w:t>they added</w:t>
+            </w:r>
+            <w:r>
+              <w:rPr>
+                <w:rFonts w:ascii="Times New Roman" w:eastAsia="Calibri" w:hAnsi="Times New Roman" w:cs="Times New Roman"/>
+                <w:sz w:val="24"/>
+                <w:szCs w:val="24"/>
+              </w:rPr>
+              <w:t xml:space="preserve"> in the site </w:t>
             </w:r>
           </w:p>
         </w:tc>
@@ -11054,7 +11110,7 @@
                 <w:sz w:val="24"/>
                 <w:szCs w:val="24"/>
               </w:rPr>
-              <w:t>High</w:t>
+              <w:t>Medium</w:t>
             </w:r>
           </w:p>
         </w:tc>
@@ -11102,7 +11158,15 @@
                 <w:sz w:val="24"/>
                 <w:szCs w:val="24"/>
               </w:rPr>
-              <w:t>4.</w:t>
+              <w:t>4</w:t>
+            </w:r>
+            <w:r>
+              <w:rPr>
+                <w:rFonts w:ascii="Times New Roman" w:eastAsia="Calibri" w:hAnsi="Times New Roman" w:cs="Times New Roman"/>
+                <w:sz w:val="24"/>
+                <w:szCs w:val="24"/>
+              </w:rPr>
+              <w:t>.</w:t>
             </w:r>
           </w:p>
         </w:tc>
@@ -11125,7 +11189,7 @@
                 <w:sz w:val="24"/>
                 <w:szCs w:val="24"/>
               </w:rPr>
-              <w:t xml:space="preserve">Admin </w:t>
+              <w:t>The credentials of students</w:t>
             </w:r>
             <w:r>
               <w:rPr>
@@ -11133,7 +11197,7 @@
                 <w:sz w:val="24"/>
                 <w:szCs w:val="24"/>
               </w:rPr>
-              <w:t>s</w:t>
+              <w:t xml:space="preserve"> should work only with in organization</w:t>
             </w:r>
             <w:r>
               <w:rPr>
@@ -11141,7 +11205,7 @@
                 <w:sz w:val="24"/>
                 <w:szCs w:val="24"/>
               </w:rPr>
-              <w:t xml:space="preserve">hould be able to see the changes </w:t>
+              <w:t xml:space="preserve"> .When they </w:t>
             </w:r>
             <w:r>
               <w:rPr>
@@ -11149,7 +11213,7 @@
                 <w:sz w:val="24"/>
                 <w:szCs w:val="24"/>
               </w:rPr>
-              <w:t>they added</w:t>
+              <w:t>are out</w:t>
             </w:r>
             <w:r>
               <w:rPr>
@@ -11157,7 +11221,15 @@
                 <w:sz w:val="24"/>
                 <w:szCs w:val="24"/>
               </w:rPr>
-              <w:t xml:space="preserve"> in the site </w:t>
+              <w:t xml:space="preserve"> of the project their</w:t>
+            </w:r>
+            <w:r>
+              <w:rPr>
+                <w:rFonts w:ascii="Times New Roman" w:eastAsia="Calibri" w:hAnsi="Times New Roman" w:cs="Times New Roman"/>
+                <w:sz w:val="24"/>
+                <w:szCs w:val="24"/>
+              </w:rPr>
+              <w:t xml:space="preserve"> credentials must be disabled.</w:t>
             </w:r>
           </w:p>
         </w:tc>
@@ -11180,7 +11252,7 @@
                 <w:sz w:val="24"/>
                 <w:szCs w:val="24"/>
               </w:rPr>
-              <w:t>Medium</w:t>
+              <w:t>High</w:t>
             </w:r>
           </w:p>
         </w:tc>
@@ -11203,7 +11275,7 @@
                 <w:sz w:val="24"/>
                 <w:szCs w:val="24"/>
               </w:rPr>
-              <w:t>Functional</w:t>
+              <w:t>Non-Functional</w:t>
             </w:r>
           </w:p>
         </w:tc>
@@ -11228,141 +11300,7 @@
                 <w:sz w:val="24"/>
                 <w:szCs w:val="24"/>
               </w:rPr>
-              <w:t>5.</w:t>
-            </w:r>
-          </w:p>
-        </w:tc>
-        <w:tc>
-          <w:tcPr>
-            <w:tcW w:w="4831" w:type="dxa"/>
-            <w:shd w:val="clear" w:color="auto" w:fill="auto"/>
-          </w:tcPr>
-          <w:p>
-            <w:pPr>
-              <w:rPr>
-                <w:rFonts w:ascii="Times New Roman" w:eastAsia="Calibri" w:hAnsi="Times New Roman" w:cs="Times New Roman"/>
-                <w:sz w:val="24"/>
-                <w:szCs w:val="24"/>
-              </w:rPr>
-            </w:pPr>
-            <w:r>
-              <w:rPr>
-                <w:rFonts w:ascii="Times New Roman" w:eastAsia="Calibri" w:hAnsi="Times New Roman" w:cs="Times New Roman"/>
-                <w:sz w:val="24"/>
-                <w:szCs w:val="24"/>
-              </w:rPr>
-              <w:t>The credentials of students</w:t>
-            </w:r>
-            <w:r>
-              <w:rPr>
-                <w:rFonts w:ascii="Times New Roman" w:eastAsia="Calibri" w:hAnsi="Times New Roman" w:cs="Times New Roman"/>
-                <w:sz w:val="24"/>
-                <w:szCs w:val="24"/>
-              </w:rPr>
-              <w:t xml:space="preserve"> should work only with in organization</w:t>
-            </w:r>
-            <w:r>
-              <w:rPr>
-                <w:rFonts w:ascii="Times New Roman" w:eastAsia="Calibri" w:hAnsi="Times New Roman" w:cs="Times New Roman"/>
-                <w:sz w:val="24"/>
-                <w:szCs w:val="24"/>
-              </w:rPr>
-              <w:t xml:space="preserve"> .When they </w:t>
-            </w:r>
-            <w:r>
-              <w:rPr>
-                <w:rFonts w:ascii="Times New Roman" w:eastAsia="Calibri" w:hAnsi="Times New Roman" w:cs="Times New Roman"/>
-                <w:sz w:val="24"/>
-                <w:szCs w:val="24"/>
-              </w:rPr>
-              <w:t>are out</w:t>
-            </w:r>
-            <w:r>
-              <w:rPr>
-                <w:rFonts w:ascii="Times New Roman" w:eastAsia="Calibri" w:hAnsi="Times New Roman" w:cs="Times New Roman"/>
-                <w:sz w:val="24"/>
-                <w:szCs w:val="24"/>
-              </w:rPr>
-              <w:t xml:space="preserve"> of the project their</w:t>
-            </w:r>
-            <w:r>
-              <w:rPr>
-                <w:rFonts w:ascii="Times New Roman" w:eastAsia="Calibri" w:hAnsi="Times New Roman" w:cs="Times New Roman"/>
-                <w:sz w:val="24"/>
-                <w:szCs w:val="24"/>
-              </w:rPr>
-              <w:t xml:space="preserve"> credentials must be disabled.</w:t>
-            </w:r>
-          </w:p>
-        </w:tc>
-        <w:tc>
-          <w:tcPr>
-            <w:tcW w:w="1415" w:type="dxa"/>
-            <w:shd w:val="clear" w:color="auto" w:fill="auto"/>
-          </w:tcPr>
-          <w:p>
-            <w:pPr>
-              <w:rPr>
-                <w:rFonts w:ascii="Times New Roman" w:eastAsia="Calibri" w:hAnsi="Times New Roman" w:cs="Times New Roman"/>
-                <w:sz w:val="24"/>
-                <w:szCs w:val="24"/>
-              </w:rPr>
-            </w:pPr>
-            <w:r>
-              <w:rPr>
-                <w:rFonts w:ascii="Times New Roman" w:eastAsia="Calibri" w:hAnsi="Times New Roman" w:cs="Times New Roman"/>
-                <w:sz w:val="24"/>
-                <w:szCs w:val="24"/>
-              </w:rPr>
-              <w:t>High</w:t>
-            </w:r>
-          </w:p>
-        </w:tc>
-        <w:tc>
-          <w:tcPr>
-            <w:tcW w:w="1788" w:type="dxa"/>
-            <w:shd w:val="clear" w:color="auto" w:fill="auto"/>
-          </w:tcPr>
-          <w:p>
-            <w:pPr>
-              <w:rPr>
-                <w:rFonts w:ascii="Times New Roman" w:eastAsia="Calibri" w:hAnsi="Times New Roman" w:cs="Times New Roman"/>
-                <w:sz w:val="24"/>
-                <w:szCs w:val="24"/>
-              </w:rPr>
-            </w:pPr>
-            <w:r>
-              <w:rPr>
-                <w:rFonts w:ascii="Times New Roman" w:eastAsia="Calibri" w:hAnsi="Times New Roman" w:cs="Times New Roman"/>
-                <w:sz w:val="24"/>
-                <w:szCs w:val="24"/>
-              </w:rPr>
-              <w:t>Non-Functional</w:t>
-            </w:r>
-          </w:p>
-        </w:tc>
-      </w:tr>
-      <w:tr>
-        <w:tc>
-          <w:tcPr>
-            <w:tcW w:w="516" w:type="dxa"/>
-            <w:shd w:val="clear" w:color="auto" w:fill="auto"/>
-          </w:tcPr>
-          <w:p>
-            <w:pPr>
-              <w:rPr>
-                <w:rFonts w:ascii="Times New Roman" w:eastAsia="Calibri" w:hAnsi="Times New Roman" w:cs="Times New Roman"/>
-                <w:sz w:val="24"/>
-                <w:szCs w:val="24"/>
-              </w:rPr>
-            </w:pPr>
-            <w:r>
-              <w:rPr>
-                <w:rFonts w:ascii="Times New Roman" w:eastAsia="Calibri" w:hAnsi="Times New Roman" w:cs="Times New Roman"/>
-                <w:sz w:val="24"/>
-                <w:szCs w:val="24"/>
-              </w:rPr>
-              <w:t>6</w:t>
+              <w:t>5</w:t>
             </w:r>
             <w:r>
               <w:rPr>
@@ -11483,7 +11421,7 @@
                 <w:sz w:val="24"/>
                 <w:szCs w:val="24"/>
               </w:rPr>
-              <w:t>7</w:t>
+              <w:t>6</w:t>
             </w:r>
             <w:r>
               <w:rPr>
@@ -11596,7 +11534,7 @@
                 <w:sz w:val="24"/>
                 <w:szCs w:val="24"/>
               </w:rPr>
-              <w:t>8</w:t>
+              <w:t>7</w:t>
             </w:r>
             <w:r>
               <w:rPr>
@@ -11725,7 +11663,7 @@
                 <w:sz w:val="24"/>
                 <w:szCs w:val="24"/>
               </w:rPr>
-              <w:t>9</w:t>
+              <w:t>8</w:t>
             </w:r>
             <w:r>
               <w:rPr>
@@ -11952,7 +11890,6 @@
           <w:sz w:val="28"/>
           <w:szCs w:val="24"/>
         </w:rPr>
-        <w:lastRenderedPageBreak/>
         <w:t>Scope Statement</w:t>
       </w:r>
     </w:p>
@@ -11967,8 +11904,6 @@
           <w:szCs w:val="24"/>
         </w:rPr>
       </w:pPr>
-      <w:bookmarkStart w:id="0" w:name="_GoBack"/>
-      <w:bookmarkEnd w:id="0"/>
     </w:p>
     <w:tbl>
       <w:tblPr>
@@ -12019,6 +11954,7 @@
                 <w:sz w:val="24"/>
                 <w:szCs w:val="24"/>
               </w:rPr>
+              <w:lastRenderedPageBreak/>
               <w:t xml:space="preserve">Project Title: </w:t>
             </w:r>
             <w:r>
@@ -12047,7 +11983,17 @@
                 <w:sz w:val="24"/>
                 <w:szCs w:val="24"/>
               </w:rPr>
-              <w:t xml:space="preserve">                       Date: 5/13</w:t>
+              <w:t xml:space="preserve"> </w:t>
+            </w:r>
+            <w:r>
+              <w:rPr>
+                <w:rFonts w:ascii="Times New Roman" w:hAnsi="Times New Roman"/>
+                <w:b/>
+                <w:bCs/>
+                <w:sz w:val="24"/>
+                <w:szCs w:val="24"/>
+              </w:rPr>
+              <w:t xml:space="preserve">                      Date: 5/25</w:t>
             </w:r>
             <w:r>
               <w:rPr>
@@ -12143,7 +12089,7 @@
                 <w:sz w:val="24"/>
                 <w:szCs w:val="24"/>
               </w:rPr>
-              <w:t>The main theme this project is creating an interactive website (Ex: Survey, Quiz) to assist Northwest Missouri State University students who all are studying 44-618 Project Management in Business and Technology</w:t>
+              <w:t>The main theme this project is creating an interactive website (Ex: Survey, Quiz) to assist Northwest Missouri State University students who all are studying 44-618 Project Management in Business and Technology. This Interactive website help students to learn all the five (5) process groups such as initiating, planning, executing, monitoring &amp; controlling, closing and all 10 Knowledge Areas.</w:t>
             </w:r>
           </w:p>
         </w:tc>
@@ -12569,7 +12515,15 @@
                 <w:sz w:val="24"/>
                 <w:szCs w:val="24"/>
               </w:rPr>
-              <w:t xml:space="preserve"> business case, charter, team contract, scope statement, WBS, schedule, cost baseline, status reports, final project presentation, final project report, lessons-learned report, and any other documents required to manage the project.</w:t>
+              <w:t xml:space="preserve"> Business case, Charter, Team contract, Scope statement, WBS, schedule, Cost baseline, Status reports, Final project presentation, Final project report, L</w:t>
+            </w:r>
+            <w:r>
+              <w:rPr>
+                <w:rFonts w:ascii="Times New Roman" w:hAnsi="Times New Roman"/>
+                <w:sz w:val="24"/>
+                <w:szCs w:val="24"/>
+              </w:rPr>
+              <w:t>essons-learned report, and any other documents required to manage the project.</w:t>
             </w:r>
           </w:p>
           <w:p>
@@ -12748,7 +12702,15 @@
                 <w:sz w:val="24"/>
                 <w:szCs w:val="24"/>
               </w:rPr>
-              <w:t xml:space="preserve">Remaining </w:t>
+              <w:t>r</w:t>
+            </w:r>
+            <w:r>
+              <w:rPr>
+                <w:rFonts w:ascii="Times New Roman" w:hAnsi="Times New Roman"/>
+                <w:sz w:val="24"/>
+                <w:szCs w:val="24"/>
+              </w:rPr>
+              <w:t xml:space="preserve">emaining </w:t>
             </w:r>
             <w:r>
               <w:rPr>
@@ -12946,7 +12908,23 @@
                 <w:sz w:val="24"/>
                 <w:szCs w:val="24"/>
               </w:rPr>
-              <w:t xml:space="preserve">Availability of 24/7 in the project </w:t>
+              <w:t>Availability of 24/7 in the project</w:t>
+            </w:r>
+            <w:r>
+              <w:rPr>
+                <w:rFonts w:ascii="Times New Roman" w:hAnsi="Times New Roman"/>
+                <w:sz w:val="24"/>
+                <w:szCs w:val="24"/>
+              </w:rPr>
+              <w:t>.</w:t>
+            </w:r>
+            <w:r>
+              <w:rPr>
+                <w:rFonts w:ascii="Times New Roman" w:hAnsi="Times New Roman"/>
+                <w:sz w:val="24"/>
+                <w:szCs w:val="24"/>
+              </w:rPr>
+              <w:t xml:space="preserve"> </w:t>
             </w:r>
           </w:p>
           <w:p>
@@ -13038,6 +13016,8 @@
             </w:pPr>
           </w:p>
         </w:tc>
+        <w:bookmarkStart w:id="0" w:name="_GoBack"/>
+        <w:bookmarkEnd w:id="0"/>
       </w:tr>
       <w:tr>
         <w:trPr>
@@ -13072,7 +13052,17 @@
                 <w:shd w:val="clear" w:color="auto" w:fill="FFFFFF"/>
               </w:rPr>
               <w:lastRenderedPageBreak/>
-              <w:t>Project Future Scope</w:t>
+              <w:t xml:space="preserve">Project Future </w:t>
+            </w:r>
+            <w:r>
+              <w:rPr>
+                <w:rFonts w:ascii="Times New Roman" w:hAnsi="Times New Roman"/>
+                <w:b/>
+                <w:color w:val="24292E"/>
+                <w:sz w:val="24"/>
+                <w:shd w:val="clear" w:color="auto" w:fill="FFFFFF"/>
+              </w:rPr>
+              <w:t>Scope</w:t>
             </w:r>
             <w:r>
               <w:rPr>
@@ -13081,7 +13071,7 @@
                 <w:sz w:val="24"/>
                 <w:shd w:val="clear" w:color="auto" w:fill="FFFFFF"/>
               </w:rPr>
-              <w:t xml:space="preserve">: </w:t>
+              <w:t>: After a next phase</w:t>
             </w:r>
             <w:r>
               <w:rPr>
@@ -13090,7 +13080,7 @@
                 <w:sz w:val="24"/>
                 <w:shd w:val="clear" w:color="auto" w:fill="FFFFFF"/>
               </w:rPr>
-              <w:t xml:space="preserve">At a later point we would like to enhance the application to </w:t>
+              <w:t xml:space="preserve"> we would like to enhance the application to </w:t>
             </w:r>
             <w:r>
               <w:rPr>

</xml_diff>